<commit_message>
Fixed powerpoint, and started a script
</commit_message>
<xml_diff>
--- a/Documentation/Final_Presentation_Script.docx
+++ b/Documentation/Final_Presentation_Script.docx
@@ -7,11 +7,15 @@
         <w:spacing w:after="0" w:line="240" w:lineRule="auto"/>
         <w:rPr>
           <w:b/>
+          <w:sz w:val="18"/>
+          <w:szCs w:val="18"/>
         </w:rPr>
       </w:pPr>
       <w:r>
         <w:rPr>
           <w:b/>
+          <w:sz w:val="18"/>
+          <w:szCs w:val="18"/>
         </w:rPr>
         <w:t>Context</w:t>
       </w:r>
@@ -19,60 +23,136 @@
     <w:p>
       <w:pPr>
         <w:spacing w:after="0" w:line="240" w:lineRule="auto"/>
-      </w:pPr>
-      <w:r>
+        <w:rPr>
+          <w:sz w:val="18"/>
+          <w:szCs w:val="18"/>
+        </w:rPr>
+      </w:pPr>
+      <w:r>
+        <w:rPr>
+          <w:sz w:val="18"/>
+          <w:szCs w:val="18"/>
+        </w:rPr>
         <w:t>Mitchel's Plain Community Health Center</w:t>
       </w:r>
     </w:p>
     <w:p>
       <w:pPr>
         <w:spacing w:after="0" w:line="240" w:lineRule="auto"/>
-      </w:pPr>
-      <w:r>
+        <w:rPr>
+          <w:sz w:val="18"/>
+          <w:szCs w:val="18"/>
+        </w:rPr>
+      </w:pPr>
+      <w:r>
+        <w:rPr>
+          <w:sz w:val="18"/>
+          <w:szCs w:val="18"/>
+        </w:rPr>
         <w:t>One of the largest communities</w:t>
       </w:r>
       <w:r>
+        <w:rPr>
+          <w:sz w:val="18"/>
+          <w:szCs w:val="18"/>
+        </w:rPr>
         <w:t xml:space="preserve"> in Cape Town, SA</w:t>
       </w:r>
       <w:r>
+        <w:rPr>
+          <w:sz w:val="18"/>
+          <w:szCs w:val="18"/>
+        </w:rPr>
         <w:t xml:space="preserve"> </w:t>
       </w:r>
     </w:p>
     <w:p>
       <w:pPr>
         <w:spacing w:after="0" w:line="240" w:lineRule="auto"/>
-      </w:pPr>
-      <w:r>
+        <w:rPr>
+          <w:sz w:val="18"/>
+          <w:szCs w:val="18"/>
+        </w:rPr>
+      </w:pPr>
+      <w:r>
+        <w:rPr>
+          <w:sz w:val="18"/>
+          <w:szCs w:val="18"/>
+        </w:rPr>
         <w:t>Majority of population has a middle school education</w:t>
       </w:r>
     </w:p>
     <w:p>
       <w:pPr>
         <w:spacing w:after="0" w:line="240" w:lineRule="auto"/>
-      </w:pPr>
-      <w:r>
+        <w:rPr>
+          <w:sz w:val="18"/>
+          <w:szCs w:val="18"/>
+        </w:rPr>
+      </w:pPr>
+      <w:r>
+        <w:rPr>
+          <w:sz w:val="18"/>
+          <w:szCs w:val="18"/>
+        </w:rPr>
         <w:t>90% of population speaks Afrikaans</w:t>
       </w:r>
     </w:p>
     <w:p>
       <w:pPr>
         <w:spacing w:after="0" w:line="240" w:lineRule="auto"/>
-      </w:pPr>
-      <w:r>
+        <w:rPr>
+          <w:sz w:val="18"/>
+          <w:szCs w:val="18"/>
+        </w:rPr>
+      </w:pPr>
+      <w:r>
+        <w:rPr>
+          <w:sz w:val="18"/>
+          <w:szCs w:val="18"/>
+        </w:rPr>
         <w:t>20% has HIV/AIDS</w:t>
       </w:r>
     </w:p>
     <w:p>
       <w:pPr>
         <w:spacing w:after="0" w:line="240" w:lineRule="auto"/>
-      </w:pPr>
-      <w:r>
+        <w:rPr>
+          <w:sz w:val="18"/>
+          <w:szCs w:val="18"/>
+        </w:rPr>
+      </w:pPr>
+      <w:r>
+        <w:rPr>
+          <w:sz w:val="18"/>
+          <w:szCs w:val="18"/>
+        </w:rPr>
         <w:t>3,000 HIV/AIDS patients per month</w:t>
       </w:r>
     </w:p>
     <w:p>
       <w:pPr>
         <w:spacing w:after="0" w:line="240" w:lineRule="auto"/>
+        <w:rPr>
+          <w:sz w:val="18"/>
+          <w:szCs w:val="18"/>
+        </w:rPr>
+      </w:pPr>
+      <w:r>
+        <w:rPr>
+          <w:sz w:val="18"/>
+          <w:szCs w:val="18"/>
+        </w:rPr>
+        <w:t xml:space="preserve">“Hospitals and doctors will often require immediate payments for their health services.” </w:t>
+      </w:r>
+    </w:p>
+    <w:p>
+      <w:pPr>
+        <w:spacing w:after="0" w:line="240" w:lineRule="auto"/>
+        <w:rPr>
+          <w:sz w:val="18"/>
+          <w:szCs w:val="18"/>
+        </w:rPr>
       </w:pPr>
     </w:p>
     <w:p>
@@ -80,11 +160,15 @@
         <w:spacing w:after="0" w:line="240" w:lineRule="auto"/>
         <w:rPr>
           <w:b/>
+          <w:sz w:val="18"/>
+          <w:szCs w:val="18"/>
         </w:rPr>
       </w:pPr>
       <w:r>
         <w:rPr>
           <w:b/>
+          <w:sz w:val="18"/>
+          <w:szCs w:val="18"/>
         </w:rPr>
         <w:t>Background on HIPAA Security Rules</w:t>
       </w:r>
@@ -92,11 +176,17 @@
     <w:p>
       <w:pPr>
         <w:spacing w:after="0" w:line="240" w:lineRule="auto"/>
+        <w:rPr>
+          <w:sz w:val="18"/>
+          <w:szCs w:val="18"/>
+        </w:rPr>
       </w:pPr>
       <w:r>
         <w:rPr>
           <w:b/>
           <w:bCs/>
+          <w:sz w:val="18"/>
+          <w:szCs w:val="18"/>
         </w:rPr>
         <w:t>Technical Safeguards</w:t>
       </w:r>
@@ -104,69 +194,113 @@
     <w:p>
       <w:pPr>
         <w:spacing w:after="0" w:line="240" w:lineRule="auto"/>
+        <w:rPr>
+          <w:sz w:val="18"/>
+          <w:szCs w:val="18"/>
+        </w:rPr>
       </w:pPr>
       <w:proofErr w:type="gramStart"/>
       <w:r>
         <w:rPr>
           <w:b/>
           <w:bCs/>
+          <w:sz w:val="18"/>
+          <w:szCs w:val="18"/>
         </w:rPr>
         <w:t>Access Control.</w:t>
       </w:r>
       <w:proofErr w:type="gramEnd"/>
       <w:r>
+        <w:rPr>
+          <w:sz w:val="18"/>
+          <w:szCs w:val="18"/>
+        </w:rPr>
         <w:t xml:space="preserve"> A covered entity must implement technical policies and procedures that allow only authorized persons to access electronic protected health information (e-PHI).</w:t>
       </w:r>
       <w:r>
         <w:rPr>
+          <w:sz w:val="18"/>
+          <w:szCs w:val="18"/>
           <w:vertAlign w:val="superscript"/>
         </w:rPr>
         <w:t>24</w:t>
       </w:r>
       <w:r>
+        <w:rPr>
+          <w:sz w:val="18"/>
+          <w:szCs w:val="18"/>
+        </w:rPr>
         <w:t> </w:t>
       </w:r>
     </w:p>
     <w:p>
       <w:pPr>
         <w:spacing w:after="0" w:line="240" w:lineRule="auto"/>
+        <w:rPr>
+          <w:sz w:val="18"/>
+          <w:szCs w:val="18"/>
+        </w:rPr>
       </w:pPr>
       <w:r>
         <w:rPr>
           <w:b/>
           <w:bCs/>
+          <w:sz w:val="18"/>
+          <w:szCs w:val="18"/>
         </w:rPr>
         <w:t>Audit Controls.</w:t>
       </w:r>
       <w:r>
+        <w:rPr>
+          <w:sz w:val="18"/>
+          <w:szCs w:val="18"/>
+        </w:rPr>
         <w:t xml:space="preserve"> A covered entity must implement hardware, software, and/or procedural mechanisms to record and examine access and other activity in information systems that contain or use e-PHI.</w:t>
       </w:r>
       <w:r>
         <w:rPr>
+          <w:sz w:val="18"/>
+          <w:szCs w:val="18"/>
           <w:vertAlign w:val="superscript"/>
         </w:rPr>
         <w:t>25</w:t>
       </w:r>
       <w:r>
+        <w:rPr>
+          <w:sz w:val="18"/>
+          <w:szCs w:val="18"/>
+        </w:rPr>
         <w:t> </w:t>
       </w:r>
     </w:p>
     <w:p>
       <w:pPr>
         <w:spacing w:after="0" w:line="240" w:lineRule="auto"/>
+        <w:rPr>
+          <w:sz w:val="18"/>
+          <w:szCs w:val="18"/>
+        </w:rPr>
       </w:pPr>
       <w:r>
         <w:rPr>
           <w:b/>
           <w:bCs/>
+          <w:sz w:val="18"/>
+          <w:szCs w:val="18"/>
         </w:rPr>
         <w:t>Integrity Controls.</w:t>
       </w:r>
       <w:r>
+        <w:rPr>
+          <w:sz w:val="18"/>
+          <w:szCs w:val="18"/>
+        </w:rPr>
         <w:t xml:space="preserve"> A covered entity must implement policies and procedures to ensure that e-PHI is not improperly altered or destroyed. Electronic measures must be put in place to confirm that e-PHI has not been improperly altered or destroyed.</w:t>
       </w:r>
       <w:r>
         <w:rPr>
+          <w:sz w:val="18"/>
+          <w:szCs w:val="18"/>
           <w:vertAlign w:val="superscript"/>
         </w:rPr>
         <w:t>26</w:t>
@@ -175,21 +309,33 @@
     <w:p>
       <w:pPr>
         <w:spacing w:after="0" w:line="240" w:lineRule="auto"/>
+        <w:rPr>
+          <w:sz w:val="18"/>
+          <w:szCs w:val="18"/>
+        </w:rPr>
       </w:pPr>
       <w:proofErr w:type="gramStart"/>
       <w:r>
         <w:rPr>
           <w:b/>
           <w:bCs/>
+          <w:sz w:val="18"/>
+          <w:szCs w:val="18"/>
         </w:rPr>
         <w:t>Transmission Security.</w:t>
       </w:r>
       <w:proofErr w:type="gramEnd"/>
       <w:r>
+        <w:rPr>
+          <w:sz w:val="18"/>
+          <w:szCs w:val="18"/>
+        </w:rPr>
         <w:t xml:space="preserve"> A covered entity must implement technical security measures that guard against unauthorized access to e-PHI that is being transmitted over an electronic network.</w:t>
       </w:r>
       <w:r>
         <w:rPr>
+          <w:sz w:val="18"/>
+          <w:szCs w:val="18"/>
           <w:vertAlign w:val="superscript"/>
         </w:rPr>
         <w:t>27 </w:t>
@@ -198,20 +344,91 @@
     <w:p>
       <w:pPr>
         <w:spacing w:after="0" w:line="240" w:lineRule="auto"/>
-      </w:pPr>
+        <w:rPr>
+          <w:sz w:val="18"/>
+          <w:szCs w:val="18"/>
+        </w:rPr>
+      </w:pPr>
+      <w:r>
+        <w:rPr>
+          <w:b/>
+          <w:sz w:val="18"/>
+          <w:szCs w:val="18"/>
+        </w:rPr>
+        <w:t>Self-identifying information includes</w:t>
+      </w:r>
+      <w:r>
+        <w:rPr>
+          <w:sz w:val="18"/>
+          <w:szCs w:val="18"/>
+        </w:rPr>
+        <w:t>: name, address, dates related to an individual (including birth date, admission date, discharge date, date of death and exact age if over 89), telephone numbers, fax number, email address, Social Security</w:t>
+      </w:r>
       <w:bookmarkStart w:id="0" w:name="_GoBack"/>
       <w:bookmarkEnd w:id="0"/>
+      <w:r>
+        <w:rPr>
+          <w:sz w:val="18"/>
+          <w:szCs w:val="18"/>
+        </w:rPr>
+        <w:t xml:space="preserve"> number, medical record number, health plan beneficiary number, account number, certificate/license number, any vehicle or other device serial number, device identifiers or serial numbers, web URL, internet Protocol (IP) address numbers, finger or voice prints, photographic images, and any other characteristic that could uniquely identify the individual.</w:t>
+      </w:r>
+    </w:p>
+    <w:p>
+      <w:pPr>
+        <w:spacing w:after="0" w:line="240" w:lineRule="auto"/>
+        <w:rPr>
+          <w:sz w:val="18"/>
+          <w:szCs w:val="18"/>
+        </w:rPr>
+      </w:pPr>
+    </w:p>
+    <w:p>
+      <w:pPr>
+        <w:spacing w:after="0" w:line="240" w:lineRule="auto"/>
+        <w:rPr>
+          <w:sz w:val="18"/>
+          <w:szCs w:val="18"/>
+        </w:rPr>
+      </w:pPr>
+      <w:r>
+        <w:rPr>
+          <w:sz w:val="18"/>
+          <w:szCs w:val="18"/>
+        </w:rPr>
+        <w:t xml:space="preserve">Talking point: </w:t>
+      </w:r>
+    </w:p>
+    <w:p>
+      <w:pPr>
+        <w:spacing w:after="0" w:line="240" w:lineRule="auto"/>
+        <w:rPr>
+          <w:sz w:val="18"/>
+          <w:szCs w:val="18"/>
+        </w:rPr>
+      </w:pPr>
+      <w:r>
+        <w:rPr>
+          <w:sz w:val="18"/>
+          <w:szCs w:val="18"/>
+        </w:rPr>
+        <w:t>-SEMRS adheres to HIPAA standards because it encrypts all self-identifying information (SII)</w:t>
+      </w:r>
     </w:p>
     <w:p>
       <w:pPr>
         <w:spacing w:after="0" w:line="240" w:lineRule="auto"/>
         <w:rPr>
           <w:b/>
+          <w:sz w:val="18"/>
+          <w:szCs w:val="18"/>
         </w:rPr>
       </w:pPr>
       <w:r>
         <w:rPr>
           <w:b/>
+          <w:sz w:val="18"/>
+          <w:szCs w:val="18"/>
         </w:rPr>
         <w:t>Problem Statement</w:t>
       </w:r>
@@ -219,55 +436,101 @@
     <w:p>
       <w:pPr>
         <w:spacing w:after="0" w:line="240" w:lineRule="auto"/>
-      </w:pPr>
-      <w:r>
-        <w:t>Loss/Damage to patient files</w:t>
-      </w:r>
-    </w:p>
-    <w:p>
-      <w:pPr>
-        <w:spacing w:after="0" w:line="240" w:lineRule="auto"/>
-      </w:pPr>
-      <w:r>
-        <w:t>D</w:t>
-      </w:r>
-      <w:r>
+        <w:rPr>
+          <w:sz w:val="18"/>
+          <w:szCs w:val="18"/>
+        </w:rPr>
+      </w:pPr>
+      <w:r>
+        <w:rPr>
+          <w:sz w:val="18"/>
+          <w:szCs w:val="18"/>
+        </w:rPr>
+        <w:t>Due to the living conditions in Mitchell’s Plain, many patient files get lost or damaged. This can d</w:t>
+      </w:r>
+      <w:r>
+        <w:rPr>
+          <w:sz w:val="18"/>
+          <w:szCs w:val="18"/>
+        </w:rPr>
         <w:t>elay or hinder treatment progress</w:t>
       </w:r>
-    </w:p>
-    <w:p>
-      <w:pPr>
-        <w:spacing w:after="0" w:line="240" w:lineRule="auto"/>
-      </w:pPr>
-      <w:r>
+      <w:r>
+        <w:rPr>
+          <w:sz w:val="18"/>
+          <w:szCs w:val="18"/>
+        </w:rPr>
+        <w:t xml:space="preserve">, because without any reference to the patient’s current regiment, treatment will come to a halt. </w:t>
+      </w:r>
+      <w:r>
+        <w:rPr>
+          <w:sz w:val="18"/>
+          <w:szCs w:val="18"/>
+        </w:rPr>
         <w:t>Confidentiality of patient files</w:t>
       </w:r>
-    </w:p>
-    <w:p>
-      <w:pPr>
-        <w:spacing w:after="0" w:line="240" w:lineRule="auto"/>
-      </w:pPr>
-      <w:r>
-        <w:t>Data integrity</w:t>
-      </w:r>
-    </w:p>
-    <w:p>
-      <w:pPr>
-        <w:spacing w:after="0" w:line="240" w:lineRule="auto"/>
-      </w:pPr>
-      <w:r>
-        <w:t xml:space="preserve">WHY - </w:t>
-      </w:r>
-      <w:r>
-        <w:t xml:space="preserve">This project is for Mitchells Plain Community Healthcare Center in Cape Town, South Africa that treats patients for HIV/AIDS. All </w:t>
-      </w:r>
-      <w:proofErr w:type="gramStart"/>
-      <w:r>
-        <w:t>patients</w:t>
-      </w:r>
-      <w:proofErr w:type="gramEnd"/>
-      <w:r>
-        <w:t xml:space="preserve"> records are currently hard copy only, and patients’ records get displaced and damaged. Ultimately, a “hassle free treatment process”</w:t>
+      <w:r>
+        <w:rPr>
+          <w:sz w:val="18"/>
+          <w:szCs w:val="18"/>
+        </w:rPr>
+        <w:t xml:space="preserve"> and d</w:t>
+      </w:r>
+      <w:r>
+        <w:rPr>
+          <w:sz w:val="18"/>
+          <w:szCs w:val="18"/>
+        </w:rPr>
+        <w:t>ata integrity</w:t>
+      </w:r>
+      <w:r>
+        <w:rPr>
+          <w:sz w:val="18"/>
+          <w:szCs w:val="18"/>
+        </w:rPr>
+        <w:t xml:space="preserve"> is also at risk. Missing files are a great security concern. We are doing this project because</w:t>
+      </w:r>
+      <w:r>
+        <w:rPr>
+          <w:sz w:val="18"/>
+          <w:szCs w:val="18"/>
+        </w:rPr>
+        <w:t xml:space="preserve"> Mitchell</w:t>
+      </w:r>
+      <w:r>
+        <w:rPr>
+          <w:sz w:val="18"/>
+          <w:szCs w:val="18"/>
+        </w:rPr>
+        <w:t>’</w:t>
+      </w:r>
+      <w:r>
+        <w:rPr>
+          <w:sz w:val="18"/>
+          <w:szCs w:val="18"/>
+        </w:rPr>
+        <w:t xml:space="preserve">s Plain Community Healthcare Center currently </w:t>
+      </w:r>
+      <w:r>
+        <w:rPr>
+          <w:sz w:val="18"/>
+          <w:szCs w:val="18"/>
+        </w:rPr>
+        <w:t xml:space="preserve">keeps patients records in </w:t>
+      </w:r>
+      <w:r>
+        <w:rPr>
+          <w:sz w:val="18"/>
+          <w:szCs w:val="18"/>
+        </w:rPr>
+        <w:t>hard copy only</w:t>
+      </w:r>
+      <w:r>
+        <w:rPr>
+          <w:sz w:val="18"/>
+          <w:szCs w:val="18"/>
+        </w:rPr>
+        <w:t>. Ultimately, we want to ensure that the patients have a secure and hassle free treatment process.</w:t>
       </w:r>
     </w:p>
     <w:p>
@@ -275,6 +538,8 @@
         <w:spacing w:after="0" w:line="240" w:lineRule="auto"/>
         <w:rPr>
           <w:b/>
+          <w:sz w:val="18"/>
+          <w:szCs w:val="18"/>
         </w:rPr>
       </w:pPr>
     </w:p>
@@ -283,11 +548,15 @@
         <w:spacing w:after="0" w:line="240" w:lineRule="auto"/>
         <w:rPr>
           <w:b/>
+          <w:sz w:val="18"/>
+          <w:szCs w:val="18"/>
         </w:rPr>
       </w:pPr>
       <w:r>
         <w:rPr>
           <w:b/>
+          <w:sz w:val="18"/>
+          <w:szCs w:val="18"/>
         </w:rPr>
         <w:t>Motivation</w:t>
       </w:r>
@@ -295,116 +564,228 @@
     <w:p>
       <w:pPr>
         <w:spacing w:after="0" w:line="240" w:lineRule="auto"/>
-      </w:pPr>
-      <w:r>
+        <w:rPr>
+          <w:sz w:val="18"/>
+          <w:szCs w:val="18"/>
+        </w:rPr>
+      </w:pPr>
+      <w:r>
+        <w:rPr>
+          <w:sz w:val="18"/>
+          <w:szCs w:val="18"/>
+        </w:rPr>
         <w:t>Improved medical records management system</w:t>
       </w:r>
     </w:p>
     <w:p>
       <w:pPr>
         <w:spacing w:after="0" w:line="240" w:lineRule="auto"/>
-      </w:pPr>
-      <w:r>
+        <w:rPr>
+          <w:sz w:val="18"/>
+          <w:szCs w:val="18"/>
+        </w:rPr>
+      </w:pPr>
+      <w:r>
+        <w:rPr>
+          <w:sz w:val="18"/>
+          <w:szCs w:val="18"/>
+        </w:rPr>
         <w:t>Secure</w:t>
       </w:r>
       <w:r>
+        <w:rPr>
+          <w:sz w:val="18"/>
+          <w:szCs w:val="18"/>
+        </w:rPr>
         <w:t xml:space="preserve"> - </w:t>
       </w:r>
     </w:p>
     <w:p>
       <w:pPr>
         <w:spacing w:after="0" w:line="240" w:lineRule="auto"/>
-      </w:pPr>
-      <w:r>
+        <w:rPr>
+          <w:sz w:val="18"/>
+          <w:szCs w:val="18"/>
+        </w:rPr>
+      </w:pPr>
+      <w:r>
+        <w:rPr>
+          <w:sz w:val="18"/>
+          <w:szCs w:val="18"/>
+        </w:rPr>
         <w:t>Easy to use</w:t>
       </w:r>
       <w:r>
+        <w:rPr>
+          <w:sz w:val="18"/>
+          <w:szCs w:val="18"/>
+        </w:rPr>
         <w:t xml:space="preserve"> - </w:t>
       </w:r>
     </w:p>
     <w:p>
       <w:pPr>
         <w:spacing w:after="0" w:line="240" w:lineRule="auto"/>
-      </w:pPr>
-      <w:r>
+        <w:rPr>
+          <w:sz w:val="18"/>
+          <w:szCs w:val="18"/>
+        </w:rPr>
+      </w:pPr>
+      <w:r>
+        <w:rPr>
+          <w:sz w:val="18"/>
+          <w:szCs w:val="18"/>
+        </w:rPr>
         <w:t>Proposed Solution</w:t>
       </w:r>
     </w:p>
     <w:p>
       <w:pPr>
         <w:spacing w:after="0" w:line="240" w:lineRule="auto"/>
-      </w:pPr>
-      <w:r>
+        <w:rPr>
+          <w:sz w:val="18"/>
+          <w:szCs w:val="18"/>
+        </w:rPr>
+      </w:pPr>
+      <w:r>
+        <w:rPr>
+          <w:sz w:val="18"/>
+          <w:szCs w:val="18"/>
+        </w:rPr>
         <w:t>Enforce patient confidentiality</w:t>
       </w:r>
       <w:r>
+        <w:rPr>
+          <w:sz w:val="18"/>
+          <w:szCs w:val="18"/>
+        </w:rPr>
         <w:t xml:space="preserve"> - </w:t>
       </w:r>
     </w:p>
     <w:p>
       <w:pPr>
         <w:spacing w:after="0" w:line="240" w:lineRule="auto"/>
-      </w:pPr>
-      <w:r>
+        <w:rPr>
+          <w:sz w:val="18"/>
+          <w:szCs w:val="18"/>
+        </w:rPr>
+      </w:pPr>
+      <w:r>
+        <w:rPr>
+          <w:sz w:val="18"/>
+          <w:szCs w:val="18"/>
+        </w:rPr>
         <w:t>Ensure data integrity</w:t>
       </w:r>
       <w:r>
+        <w:rPr>
+          <w:sz w:val="18"/>
+          <w:szCs w:val="18"/>
+        </w:rPr>
         <w:t xml:space="preserve"> - </w:t>
       </w:r>
     </w:p>
     <w:p>
       <w:pPr>
         <w:spacing w:after="0" w:line="240" w:lineRule="auto"/>
-      </w:pPr>
-      <w:r>
+        <w:rPr>
+          <w:sz w:val="18"/>
+          <w:szCs w:val="18"/>
+        </w:rPr>
+      </w:pPr>
+      <w:r>
+        <w:rPr>
+          <w:sz w:val="18"/>
+          <w:szCs w:val="18"/>
+        </w:rPr>
         <w:t xml:space="preserve">HIPAA </w:t>
       </w:r>
       <w:r>
+        <w:rPr>
+          <w:sz w:val="18"/>
+          <w:szCs w:val="18"/>
+        </w:rPr>
         <w:t xml:space="preserve">- </w:t>
       </w:r>
     </w:p>
     <w:p>
       <w:pPr>
         <w:spacing w:after="0" w:line="240" w:lineRule="auto"/>
-      </w:pPr>
-      <w:r>
+        <w:rPr>
+          <w:sz w:val="18"/>
+          <w:szCs w:val="18"/>
+        </w:rPr>
+      </w:pPr>
+      <w:r>
+        <w:rPr>
+          <w:sz w:val="18"/>
+          <w:szCs w:val="18"/>
+        </w:rPr>
         <w:t xml:space="preserve">MCHC is one of the few public health clinics in South Africa, </w:t>
       </w:r>
     </w:p>
     <w:p>
       <w:pPr>
         <w:spacing w:after="0" w:line="240" w:lineRule="auto"/>
-      </w:pPr>
-      <w:r>
+        <w:rPr>
+          <w:sz w:val="18"/>
+          <w:szCs w:val="18"/>
+        </w:rPr>
+      </w:pPr>
+      <w:r>
+        <w:rPr>
+          <w:sz w:val="18"/>
+          <w:szCs w:val="18"/>
+        </w:rPr>
         <w:t>Only 2 physicians</w:t>
       </w:r>
     </w:p>
     <w:p>
       <w:pPr>
         <w:spacing w:after="0" w:line="240" w:lineRule="auto"/>
+        <w:rPr>
+          <w:sz w:val="18"/>
+          <w:szCs w:val="18"/>
+        </w:rPr>
       </w:pPr>
       <w:r>
         <w:rPr>
           <w:b/>
           <w:bCs/>
+          <w:sz w:val="18"/>
+          <w:szCs w:val="18"/>
         </w:rPr>
         <w:t>WHAT</w:t>
       </w:r>
       <w:r>
         <w:rPr>
           <w:bCs/>
+          <w:sz w:val="18"/>
+          <w:szCs w:val="18"/>
         </w:rPr>
         <w:t xml:space="preserve"> - </w:t>
       </w:r>
       <w:r>
+        <w:rPr>
+          <w:sz w:val="18"/>
+          <w:szCs w:val="18"/>
+        </w:rPr>
         <w:t>Solve the problem of displacement and damage to patients’ files</w:t>
       </w:r>
     </w:p>
     <w:p>
       <w:pPr>
         <w:spacing w:after="0" w:line="240" w:lineRule="auto"/>
-      </w:pPr>
-      <w:r>
+        <w:rPr>
+          <w:sz w:val="18"/>
+          <w:szCs w:val="18"/>
+        </w:rPr>
+      </w:pPr>
+      <w:r>
+        <w:rPr>
+          <w:sz w:val="18"/>
+          <w:szCs w:val="18"/>
+        </w:rPr>
         <w:t>Eliminate identity theft</w:t>
       </w:r>
     </w:p>
@@ -413,9 +794,15 @@
         <w:spacing w:after="0" w:line="240" w:lineRule="auto"/>
         <w:rPr>
           <w:b/>
-        </w:rPr>
-      </w:pPr>
-      <w:r>
+          <w:sz w:val="18"/>
+          <w:szCs w:val="18"/>
+        </w:rPr>
+      </w:pPr>
+      <w:r>
+        <w:rPr>
+          <w:sz w:val="18"/>
+          <w:szCs w:val="18"/>
+        </w:rPr>
         <w:t>Ensure patient stays on the right regiment</w:t>
       </w:r>
     </w:p>
@@ -424,16 +811,24 @@
         <w:spacing w:after="0" w:line="240" w:lineRule="auto"/>
         <w:rPr>
           <w:b/>
-        </w:rPr>
-      </w:pPr>
-    </w:p>
-    <w:p>
-      <w:pPr>
-        <w:spacing w:after="0" w:line="240" w:lineRule="auto"/>
+          <w:sz w:val="18"/>
+          <w:szCs w:val="18"/>
+        </w:rPr>
+      </w:pPr>
+    </w:p>
+    <w:p>
+      <w:pPr>
+        <w:spacing w:after="0" w:line="240" w:lineRule="auto"/>
+        <w:rPr>
+          <w:sz w:val="18"/>
+          <w:szCs w:val="18"/>
+        </w:rPr>
       </w:pPr>
       <w:r>
         <w:rPr>
           <w:b/>
+          <w:sz w:val="18"/>
+          <w:szCs w:val="18"/>
         </w:rPr>
         <w:t>EMR Systems</w:t>
       </w:r>
@@ -441,28 +836,56 @@
     <w:p>
       <w:pPr>
         <w:spacing w:after="0" w:line="240" w:lineRule="auto"/>
-      </w:pPr>
-      <w:r>
+        <w:rPr>
+          <w:sz w:val="18"/>
+          <w:szCs w:val="18"/>
+        </w:rPr>
+      </w:pPr>
+      <w:r>
+        <w:rPr>
+          <w:sz w:val="18"/>
+          <w:szCs w:val="18"/>
+        </w:rPr>
         <w:t>****Need Pro’s and Con’s****</w:t>
       </w:r>
     </w:p>
     <w:p>
       <w:pPr>
         <w:spacing w:after="0" w:line="240" w:lineRule="auto"/>
-      </w:pPr>
-      <w:r>
+        <w:rPr>
+          <w:sz w:val="18"/>
+          <w:szCs w:val="18"/>
+        </w:rPr>
+      </w:pPr>
+      <w:r>
+        <w:rPr>
+          <w:sz w:val="18"/>
+          <w:szCs w:val="18"/>
+        </w:rPr>
         <w:t>****table/chart****</w:t>
       </w:r>
     </w:p>
     <w:p>
       <w:pPr>
         <w:spacing w:after="0" w:line="240" w:lineRule="auto"/>
-      </w:pPr>
-      <w:r>
+        <w:rPr>
+          <w:sz w:val="18"/>
+          <w:szCs w:val="18"/>
+        </w:rPr>
+      </w:pPr>
+      <w:r>
+        <w:rPr>
+          <w:sz w:val="18"/>
+          <w:szCs w:val="18"/>
+        </w:rPr>
         <w:t xml:space="preserve">Earliest dates back to 1995; </w:t>
       </w:r>
       <w:proofErr w:type="spellStart"/>
       <w:r>
+        <w:rPr>
+          <w:sz w:val="18"/>
+          <w:szCs w:val="18"/>
+        </w:rPr>
         <w:t>VistA</w:t>
       </w:r>
       <w:proofErr w:type="spellEnd"/>
@@ -470,231 +893,429 @@
     <w:p>
       <w:pPr>
         <w:spacing w:after="0" w:line="240" w:lineRule="auto"/>
-      </w:pPr>
-      <w:r>
+        <w:rPr>
+          <w:sz w:val="18"/>
+          <w:szCs w:val="18"/>
+        </w:rPr>
+      </w:pPr>
+      <w:r>
+        <w:rPr>
+          <w:sz w:val="18"/>
+          <w:szCs w:val="18"/>
+        </w:rPr>
         <w:t xml:space="preserve">Background info on </w:t>
       </w:r>
     </w:p>
     <w:p>
       <w:pPr>
         <w:spacing w:after="0" w:line="240" w:lineRule="auto"/>
+        <w:rPr>
+          <w:sz w:val="18"/>
+          <w:szCs w:val="18"/>
+        </w:rPr>
       </w:pPr>
       <w:proofErr w:type="spellStart"/>
       <w:r>
+        <w:rPr>
+          <w:sz w:val="18"/>
+          <w:szCs w:val="18"/>
+        </w:rPr>
+        <w:t>VistA</w:t>
+      </w:r>
+      <w:proofErr w:type="spellEnd"/>
+      <w:r>
+        <w:rPr>
+          <w:sz w:val="18"/>
+          <w:szCs w:val="18"/>
+        </w:rPr>
+        <w:t xml:space="preserve">- Veterans health info systems and technology Architecture </w:t>
+      </w:r>
+    </w:p>
+    <w:p>
+      <w:pPr>
+        <w:spacing w:after="0" w:line="240" w:lineRule="auto"/>
+        <w:rPr>
+          <w:sz w:val="18"/>
+          <w:szCs w:val="18"/>
+        </w:rPr>
+      </w:pPr>
+      <w:r>
+        <w:rPr>
+          <w:sz w:val="18"/>
+          <w:szCs w:val="18"/>
+        </w:rPr>
+        <w:t xml:space="preserve">Used throughout the US </w:t>
+      </w:r>
+      <w:proofErr w:type="spellStart"/>
+      <w:r>
+        <w:rPr>
+          <w:sz w:val="18"/>
+          <w:szCs w:val="18"/>
+        </w:rPr>
+        <w:t>Dept</w:t>
+      </w:r>
+      <w:proofErr w:type="spellEnd"/>
+      <w:r>
+        <w:rPr>
+          <w:sz w:val="18"/>
+          <w:szCs w:val="18"/>
+        </w:rPr>
+        <w:t xml:space="preserve"> of Veteran Affairs </w:t>
+      </w:r>
+    </w:p>
+    <w:p>
+      <w:pPr>
+        <w:spacing w:after="0" w:line="240" w:lineRule="auto"/>
+        <w:rPr>
+          <w:sz w:val="18"/>
+          <w:szCs w:val="18"/>
+        </w:rPr>
+      </w:pPr>
+      <w:r>
+        <w:rPr>
+          <w:sz w:val="18"/>
+          <w:szCs w:val="18"/>
+        </w:rPr>
+        <w:t xml:space="preserve">80 different clinical </w:t>
+      </w:r>
+      <w:proofErr w:type="spellStart"/>
+      <w:r>
+        <w:rPr>
+          <w:sz w:val="18"/>
+          <w:szCs w:val="18"/>
+        </w:rPr>
+        <w:t>fxns</w:t>
+      </w:r>
+      <w:proofErr w:type="spellEnd"/>
+      <w:r>
+        <w:rPr>
+          <w:sz w:val="18"/>
+          <w:szCs w:val="18"/>
+        </w:rPr>
+        <w:t xml:space="preserve">, including: Mental Health, Blind Rehab, Ambulatory care, Radiology, Pharmaceutical, </w:t>
+      </w:r>
+      <w:proofErr w:type="spellStart"/>
+      <w:r>
+        <w:rPr>
+          <w:sz w:val="18"/>
+          <w:szCs w:val="18"/>
+        </w:rPr>
+        <w:t>etc</w:t>
+      </w:r>
+      <w:proofErr w:type="spellEnd"/>
+      <w:r>
+        <w:rPr>
+          <w:sz w:val="18"/>
+          <w:szCs w:val="18"/>
+        </w:rPr>
+        <w:t xml:space="preserve">, </w:t>
+      </w:r>
+      <w:proofErr w:type="spellStart"/>
+      <w:r>
+        <w:rPr>
+          <w:sz w:val="18"/>
+          <w:szCs w:val="18"/>
+        </w:rPr>
+        <w:t>etc</w:t>
+      </w:r>
+      <w:proofErr w:type="spellEnd"/>
+      <w:r>
+        <w:rPr>
+          <w:sz w:val="18"/>
+          <w:szCs w:val="18"/>
+        </w:rPr>
+        <w:t xml:space="preserve"> </w:t>
+      </w:r>
+      <w:proofErr w:type="spellStart"/>
+      <w:r>
+        <w:rPr>
+          <w:sz w:val="18"/>
+          <w:szCs w:val="18"/>
+        </w:rPr>
+        <w:t>etc</w:t>
+      </w:r>
+      <w:proofErr w:type="spellEnd"/>
+    </w:p>
+    <w:p>
+      <w:pPr>
+        <w:spacing w:after="0" w:line="240" w:lineRule="auto"/>
+        <w:rPr>
+          <w:sz w:val="18"/>
+          <w:szCs w:val="18"/>
+        </w:rPr>
+      </w:pPr>
+      <w:r>
+        <w:rPr>
+          <w:sz w:val="18"/>
+          <w:szCs w:val="18"/>
+        </w:rPr>
+        <w:t xml:space="preserve">Software modules for clinical care and financial </w:t>
+      </w:r>
+      <w:proofErr w:type="spellStart"/>
+      <w:r>
+        <w:rPr>
+          <w:sz w:val="18"/>
+          <w:szCs w:val="18"/>
+        </w:rPr>
+        <w:t>fxns</w:t>
+      </w:r>
+      <w:proofErr w:type="spellEnd"/>
+    </w:p>
+    <w:p>
+      <w:pPr>
+        <w:spacing w:after="0" w:line="240" w:lineRule="auto"/>
+        <w:rPr>
+          <w:sz w:val="18"/>
+          <w:szCs w:val="18"/>
+        </w:rPr>
+      </w:pPr>
+      <w:r>
+        <w:rPr>
+          <w:sz w:val="18"/>
+          <w:szCs w:val="18"/>
+        </w:rPr>
+        <w:t>Currently the largest medical system in the US, provides care to 8 million veterans</w:t>
+      </w:r>
+    </w:p>
+    <w:p>
+      <w:pPr>
+        <w:spacing w:after="0" w:line="240" w:lineRule="auto"/>
+        <w:rPr>
+          <w:sz w:val="18"/>
+          <w:szCs w:val="18"/>
+        </w:rPr>
+      </w:pPr>
+      <w:r>
+        <w:rPr>
+          <w:sz w:val="18"/>
+          <w:szCs w:val="18"/>
+        </w:rPr>
         <w:lastRenderedPageBreak/>
-        <w:t>VistA</w:t>
-      </w:r>
-      <w:proofErr w:type="spellEnd"/>
-      <w:r>
-        <w:t xml:space="preserve">- Veterans health info systems and technology Architecture </w:t>
-      </w:r>
-    </w:p>
-    <w:p>
-      <w:pPr>
-        <w:spacing w:after="0" w:line="240" w:lineRule="auto"/>
-      </w:pPr>
-      <w:r>
-        <w:t xml:space="preserve">Used throughout the US </w:t>
+        <w:t xml:space="preserve">Already had automated data processing previously, but added a GUI in 1997. </w:t>
+      </w:r>
+    </w:p>
+    <w:p>
+      <w:pPr>
+        <w:spacing w:after="0" w:line="240" w:lineRule="auto"/>
+        <w:rPr>
+          <w:sz w:val="18"/>
+          <w:szCs w:val="18"/>
+        </w:rPr>
+      </w:pPr>
+      <w:r>
+        <w:rPr>
+          <w:sz w:val="18"/>
+          <w:szCs w:val="18"/>
+        </w:rPr>
+        <w:t xml:space="preserve">One of the first client-server </w:t>
+      </w:r>
+      <w:proofErr w:type="gramStart"/>
+      <w:r>
+        <w:rPr>
+          <w:sz w:val="18"/>
+          <w:szCs w:val="18"/>
+        </w:rPr>
+        <w:t>architectures, that</w:t>
+      </w:r>
+      <w:proofErr w:type="gramEnd"/>
+      <w:r>
+        <w:rPr>
+          <w:sz w:val="18"/>
+          <w:szCs w:val="18"/>
+        </w:rPr>
+        <w:t xml:space="preserve"> allowed health care providers to review and update a patient’s electronic medical record</w:t>
+      </w:r>
+    </w:p>
+    <w:p>
+      <w:pPr>
+        <w:spacing w:after="0" w:line="240" w:lineRule="auto"/>
+        <w:rPr>
+          <w:sz w:val="18"/>
+          <w:szCs w:val="18"/>
+        </w:rPr>
+      </w:pPr>
+      <w:proofErr w:type="gramStart"/>
+      <w:r>
+        <w:rPr>
+          <w:sz w:val="18"/>
+          <w:szCs w:val="18"/>
+        </w:rPr>
+        <w:t xml:space="preserve">THIRRA-   project title Portable System </w:t>
       </w:r>
       <w:proofErr w:type="spellStart"/>
       <w:r>
-        <w:t>Dept</w:t>
-      </w:r>
-      <w:proofErr w:type="spellEnd"/>
-      <w:r>
-        <w:t xml:space="preserve"> of Veteran Affairs </w:t>
-      </w:r>
-    </w:p>
-    <w:p>
-      <w:pPr>
-        <w:spacing w:after="0" w:line="240" w:lineRule="auto"/>
-      </w:pPr>
-      <w:r>
-        <w:t xml:space="preserve">80 different clinical </w:t>
-      </w:r>
-      <w:proofErr w:type="spellStart"/>
-      <w:r>
-        <w:t>fxns</w:t>
-      </w:r>
-      <w:proofErr w:type="spellEnd"/>
-      <w:r>
-        <w:t xml:space="preserve">, including: Mental Health, Blind Rehab, Ambulatory care, Radiology, Pharmaceutical, </w:t>
-      </w:r>
-      <w:proofErr w:type="spellStart"/>
-      <w:r>
-        <w:t>etc</w:t>
-      </w:r>
-      <w:proofErr w:type="spellEnd"/>
-      <w:r>
-        <w:t xml:space="preserve">, </w:t>
-      </w:r>
-      <w:proofErr w:type="spellStart"/>
-      <w:r>
-        <w:t>etc</w:t>
-      </w:r>
-      <w:proofErr w:type="spellEnd"/>
-      <w:r>
-        <w:t xml:space="preserve"> </w:t>
-      </w:r>
-      <w:proofErr w:type="spellStart"/>
-      <w:r>
-        <w:t>etc</w:t>
-      </w:r>
-      <w:proofErr w:type="spellEnd"/>
-    </w:p>
-    <w:p>
-      <w:pPr>
-        <w:spacing w:after="0" w:line="240" w:lineRule="auto"/>
-      </w:pPr>
-      <w:r>
-        <w:t xml:space="preserve">Software modules for clinical care and financial </w:t>
-      </w:r>
-      <w:proofErr w:type="spellStart"/>
-      <w:r>
-        <w:t>fxns</w:t>
-      </w:r>
-      <w:proofErr w:type="spellEnd"/>
-    </w:p>
-    <w:p>
-      <w:pPr>
-        <w:spacing w:after="0" w:line="240" w:lineRule="auto"/>
-      </w:pPr>
-      <w:r>
-        <w:t>Currently the largest medical system in the US, provides care to 8 million veterans</w:t>
-      </w:r>
-    </w:p>
-    <w:p>
-      <w:pPr>
-        <w:spacing w:after="0" w:line="240" w:lineRule="auto"/>
-      </w:pPr>
-      <w:r>
-        <w:t xml:space="preserve">Already had automated data processing previously, but added a GUI in 1997. </w:t>
-      </w:r>
-    </w:p>
-    <w:p>
-      <w:pPr>
-        <w:spacing w:after="0" w:line="240" w:lineRule="auto"/>
-      </w:pPr>
-      <w:r>
-        <w:t xml:space="preserve">One of the first client-server </w:t>
-      </w:r>
-      <w:proofErr w:type="gramStart"/>
-      <w:r>
-        <w:t>architectures, that</w:t>
-      </w:r>
-      <w:proofErr w:type="gramEnd"/>
-      <w:r>
-        <w:t xml:space="preserve"> allowed health care providers to review and update a patient’s electronic medical record</w:t>
-      </w:r>
-    </w:p>
-    <w:p>
-      <w:pPr>
-        <w:spacing w:after="0" w:line="240" w:lineRule="auto"/>
-      </w:pPr>
-      <w:proofErr w:type="gramStart"/>
-      <w:r>
-        <w:t xml:space="preserve">THIRRA-   project title Portable System </w:t>
-      </w:r>
-      <w:proofErr w:type="spellStart"/>
-      <w:r>
+        <w:rPr>
+          <w:sz w:val="18"/>
+          <w:szCs w:val="18"/>
+        </w:rPr>
         <w:t>for</w:t>
       </w:r>
       <w:r>
         <w:rPr>
           <w:b/>
           <w:bCs/>
+          <w:sz w:val="18"/>
+          <w:szCs w:val="18"/>
         </w:rPr>
         <w:t>T</w:t>
       </w:r>
       <w:r>
+        <w:rPr>
+          <w:sz w:val="18"/>
+          <w:szCs w:val="18"/>
+        </w:rPr>
         <w:t>eleHealth</w:t>
       </w:r>
       <w:proofErr w:type="spellEnd"/>
       <w:r>
+        <w:rPr>
+          <w:sz w:val="18"/>
+          <w:szCs w:val="18"/>
+        </w:rPr>
         <w:t xml:space="preserve"> and </w:t>
       </w:r>
       <w:r>
         <w:rPr>
           <w:b/>
           <w:bCs/>
+          <w:sz w:val="18"/>
+          <w:szCs w:val="18"/>
         </w:rPr>
         <w:t>H</w:t>
       </w:r>
       <w:r>
+        <w:rPr>
+          <w:sz w:val="18"/>
+          <w:szCs w:val="18"/>
+        </w:rPr>
         <w:t>ealth </w:t>
       </w:r>
       <w:r>
         <w:rPr>
           <w:b/>
           <w:bCs/>
+          <w:sz w:val="18"/>
+          <w:szCs w:val="18"/>
         </w:rPr>
         <w:t>I</w:t>
       </w:r>
       <w:r>
+        <w:rPr>
+          <w:sz w:val="18"/>
+          <w:szCs w:val="18"/>
+        </w:rPr>
         <w:t>nformatics for </w:t>
       </w:r>
       <w:r>
         <w:rPr>
           <w:b/>
           <w:bCs/>
+          <w:sz w:val="18"/>
+          <w:szCs w:val="18"/>
         </w:rPr>
         <w:t>R</w:t>
       </w:r>
       <w:r>
+        <w:rPr>
+          <w:sz w:val="18"/>
+          <w:szCs w:val="18"/>
+        </w:rPr>
         <w:t>ural and </w:t>
       </w:r>
       <w:r>
         <w:rPr>
           <w:b/>
           <w:bCs/>
+          <w:sz w:val="18"/>
+          <w:szCs w:val="18"/>
         </w:rPr>
         <w:t>R</w:t>
       </w:r>
       <w:r>
+        <w:rPr>
+          <w:sz w:val="18"/>
+          <w:szCs w:val="18"/>
+        </w:rPr>
         <w:t>emote </w:t>
       </w:r>
       <w:r>
         <w:rPr>
           <w:b/>
           <w:bCs/>
+          <w:sz w:val="18"/>
+          <w:szCs w:val="18"/>
         </w:rPr>
         <w:t>A</w:t>
       </w:r>
       <w:r>
+        <w:rPr>
+          <w:sz w:val="18"/>
+          <w:szCs w:val="18"/>
+        </w:rPr>
         <w:t>reas.</w:t>
       </w:r>
       <w:proofErr w:type="gramEnd"/>
       <w:r>
+        <w:rPr>
+          <w:sz w:val="18"/>
+          <w:szCs w:val="18"/>
+        </w:rPr>
         <w:t xml:space="preserve"> </w:t>
       </w:r>
     </w:p>
     <w:p>
       <w:pPr>
         <w:spacing w:after="0" w:line="240" w:lineRule="auto"/>
-      </w:pPr>
-      <w:r>
+        <w:rPr>
+          <w:sz w:val="18"/>
+          <w:szCs w:val="18"/>
+        </w:rPr>
+      </w:pPr>
+      <w:r>
+        <w:rPr>
+          <w:sz w:val="18"/>
+          <w:szCs w:val="18"/>
+        </w:rPr>
         <w:t xml:space="preserve">Started in 2007, Written in PHP, with a </w:t>
       </w:r>
       <w:proofErr w:type="spellStart"/>
       <w:r>
+        <w:rPr>
+          <w:sz w:val="18"/>
+          <w:szCs w:val="18"/>
+        </w:rPr>
         <w:t>PostgreSQL</w:t>
       </w:r>
       <w:proofErr w:type="spellEnd"/>
       <w:r>
+        <w:rPr>
+          <w:sz w:val="18"/>
+          <w:szCs w:val="18"/>
+        </w:rPr>
         <w:t xml:space="preserve"> database backend. </w:t>
       </w:r>
     </w:p>
     <w:p>
       <w:pPr>
         <w:spacing w:after="0" w:line="240" w:lineRule="auto"/>
-      </w:pPr>
-      <w:r>
+        <w:rPr>
+          <w:sz w:val="18"/>
+          <w:szCs w:val="18"/>
+        </w:rPr>
+      </w:pPr>
+      <w:r>
+        <w:rPr>
+          <w:sz w:val="18"/>
+          <w:szCs w:val="18"/>
+        </w:rPr>
         <w:t>ZEPRS- The </w:t>
       </w:r>
       <w:r>
         <w:rPr>
           <w:b/>
           <w:bCs/>
+          <w:sz w:val="18"/>
+          <w:szCs w:val="18"/>
         </w:rPr>
         <w:t>Zambia Electronic </w:t>
       </w:r>
@@ -704,6 +1325,8 @@
             <w:rStyle w:val="Hyperlink"/>
             <w:b/>
             <w:bCs/>
+            <w:sz w:val="18"/>
+            <w:szCs w:val="18"/>
           </w:rPr>
           <w:t>Perinatal</w:t>
         </w:r>
@@ -712,57 +1335,105 @@
         <w:rPr>
           <w:b/>
           <w:bCs/>
+          <w:sz w:val="18"/>
+          <w:szCs w:val="18"/>
         </w:rPr>
         <w:t> Record System</w:t>
       </w:r>
       <w:r>
+        <w:rPr>
+          <w:sz w:val="18"/>
+          <w:szCs w:val="18"/>
+        </w:rPr>
         <w:t> (</w:t>
       </w:r>
       <w:r>
         <w:rPr>
           <w:b/>
           <w:bCs/>
+          <w:sz w:val="18"/>
+          <w:szCs w:val="18"/>
         </w:rPr>
         <w:t>ZEPRS</w:t>
       </w:r>
       <w:r>
+        <w:rPr>
+          <w:sz w:val="18"/>
+          <w:szCs w:val="18"/>
+        </w:rPr>
         <w:t>) </w:t>
       </w:r>
     </w:p>
     <w:p>
       <w:pPr>
         <w:spacing w:after="0" w:line="240" w:lineRule="auto"/>
-      </w:pPr>
-      <w:r>
+        <w:rPr>
+          <w:sz w:val="18"/>
+          <w:szCs w:val="18"/>
+        </w:rPr>
+      </w:pPr>
+      <w:r>
+        <w:rPr>
+          <w:sz w:val="18"/>
+          <w:szCs w:val="18"/>
+        </w:rPr>
         <w:t>- For an obesity clinic</w:t>
       </w:r>
     </w:p>
     <w:p>
       <w:pPr>
         <w:spacing w:after="0" w:line="240" w:lineRule="auto"/>
-      </w:pPr>
-      <w:r>
+        <w:rPr>
+          <w:sz w:val="18"/>
+          <w:szCs w:val="18"/>
+        </w:rPr>
+      </w:pPr>
+      <w:r>
+        <w:rPr>
+          <w:sz w:val="18"/>
+          <w:szCs w:val="18"/>
+        </w:rPr>
         <w:t xml:space="preserve">-lacks security measures (i.e. encryption) </w:t>
       </w:r>
     </w:p>
     <w:p>
       <w:pPr>
         <w:spacing w:after="0" w:line="240" w:lineRule="auto"/>
+        <w:rPr>
+          <w:sz w:val="18"/>
+          <w:szCs w:val="18"/>
+        </w:rPr>
       </w:pPr>
       <w:proofErr w:type="spellStart"/>
       <w:r>
+        <w:rPr>
+          <w:sz w:val="18"/>
+          <w:szCs w:val="18"/>
+        </w:rPr>
         <w:t>OpenEMR</w:t>
       </w:r>
       <w:proofErr w:type="spellEnd"/>
       <w:r>
+        <w:rPr>
+          <w:sz w:val="18"/>
+          <w:szCs w:val="18"/>
+        </w:rPr>
         <w:t xml:space="preserve"> V 1.0 released in June 2001</w:t>
       </w:r>
     </w:p>
     <w:p>
       <w:pPr>
         <w:spacing w:after="0" w:line="240" w:lineRule="auto"/>
-      </w:pPr>
-      <w:r>
+        <w:rPr>
+          <w:sz w:val="18"/>
+          <w:szCs w:val="18"/>
+        </w:rPr>
+      </w:pPr>
+      <w:r>
+        <w:rPr>
+          <w:sz w:val="18"/>
+          <w:szCs w:val="18"/>
+        </w:rPr>
         <w:t>-3700 downloads p/month</w:t>
       </w:r>
     </w:p>
@@ -771,6 +1442,8 @@
         <w:spacing w:after="0" w:line="240" w:lineRule="auto"/>
         <w:rPr>
           <w:b/>
+          <w:sz w:val="18"/>
+          <w:szCs w:val="18"/>
         </w:rPr>
       </w:pPr>
     </w:p>
@@ -779,11 +1452,15 @@
         <w:spacing w:after="0" w:line="240" w:lineRule="auto"/>
         <w:rPr>
           <w:b/>
+          <w:sz w:val="18"/>
+          <w:szCs w:val="18"/>
         </w:rPr>
       </w:pPr>
       <w:r>
         <w:rPr>
           <w:b/>
+          <w:sz w:val="18"/>
+          <w:szCs w:val="18"/>
         </w:rPr>
         <w:t>Overview</w:t>
       </w:r>
@@ -791,72 +1468,144 @@
     <w:p>
       <w:pPr>
         <w:spacing w:after="0" w:line="240" w:lineRule="auto"/>
-      </w:pPr>
-      <w:r>
+        <w:rPr>
+          <w:sz w:val="18"/>
+          <w:szCs w:val="18"/>
+        </w:rPr>
+      </w:pPr>
+      <w:r>
+        <w:rPr>
+          <w:sz w:val="18"/>
+          <w:szCs w:val="18"/>
+        </w:rPr>
         <w:t>Enforce patient confidentiality</w:t>
       </w:r>
     </w:p>
     <w:p>
       <w:pPr>
         <w:spacing w:after="0" w:line="240" w:lineRule="auto"/>
-      </w:pPr>
-      <w:r>
+        <w:rPr>
+          <w:sz w:val="18"/>
+          <w:szCs w:val="18"/>
+        </w:rPr>
+      </w:pPr>
+      <w:r>
+        <w:rPr>
+          <w:sz w:val="18"/>
+          <w:szCs w:val="18"/>
+        </w:rPr>
         <w:t>Ensure data integrity</w:t>
       </w:r>
     </w:p>
     <w:p>
       <w:pPr>
         <w:spacing w:after="0" w:line="240" w:lineRule="auto"/>
-      </w:pPr>
-      <w:r>
+        <w:rPr>
+          <w:sz w:val="18"/>
+          <w:szCs w:val="18"/>
+        </w:rPr>
+      </w:pPr>
+      <w:r>
+        <w:rPr>
+          <w:sz w:val="18"/>
+          <w:szCs w:val="18"/>
+        </w:rPr>
         <w:t xml:space="preserve">HIPAA </w:t>
       </w:r>
     </w:p>
     <w:p>
       <w:pPr>
         <w:spacing w:after="0" w:line="240" w:lineRule="auto"/>
-      </w:pPr>
-      <w:r>
+        <w:rPr>
+          <w:sz w:val="18"/>
+          <w:szCs w:val="18"/>
+        </w:rPr>
+      </w:pPr>
+      <w:r>
+        <w:rPr>
+          <w:sz w:val="18"/>
+          <w:szCs w:val="18"/>
+        </w:rPr>
         <w:t>It is important to weigh patient confidentiality against a public responsibility to support national priorities.</w:t>
       </w:r>
     </w:p>
     <w:p>
       <w:pPr>
         <w:spacing w:after="0" w:line="240" w:lineRule="auto"/>
-      </w:pPr>
-      <w:r>
+        <w:rPr>
+          <w:sz w:val="18"/>
+          <w:szCs w:val="18"/>
+        </w:rPr>
+      </w:pPr>
+      <w:r>
+        <w:rPr>
+          <w:sz w:val="18"/>
+          <w:szCs w:val="18"/>
+        </w:rPr>
         <w:t>HIPAA – Health Insurance Portability &amp; Accountability Act</w:t>
       </w:r>
     </w:p>
     <w:p>
       <w:pPr>
         <w:spacing w:after="0" w:line="240" w:lineRule="auto"/>
-      </w:pPr>
-      <w:r>
+        <w:rPr>
+          <w:sz w:val="18"/>
+          <w:szCs w:val="18"/>
+        </w:rPr>
+      </w:pPr>
+      <w:r>
+        <w:rPr>
+          <w:sz w:val="18"/>
+          <w:szCs w:val="18"/>
+        </w:rPr>
         <w:t>Pros:</w:t>
       </w:r>
     </w:p>
     <w:p>
       <w:pPr>
         <w:spacing w:after="0" w:line="240" w:lineRule="auto"/>
-      </w:pPr>
-      <w:r>
+        <w:rPr>
+          <w:sz w:val="18"/>
+          <w:szCs w:val="18"/>
+        </w:rPr>
+      </w:pPr>
+      <w:r>
+        <w:rPr>
+          <w:sz w:val="18"/>
+          <w:szCs w:val="18"/>
+        </w:rPr>
         <w:t xml:space="preserve"> - Hospitals/Clinics more efficient</w:t>
       </w:r>
     </w:p>
     <w:p>
       <w:pPr>
         <w:spacing w:after="0" w:line="240" w:lineRule="auto"/>
-      </w:pPr>
-      <w:r>
+        <w:rPr>
+          <w:sz w:val="18"/>
+          <w:szCs w:val="18"/>
+        </w:rPr>
+      </w:pPr>
+      <w:r>
+        <w:rPr>
+          <w:sz w:val="18"/>
+          <w:szCs w:val="18"/>
+        </w:rPr>
         <w:t xml:space="preserve"> - Reduce medical errors</w:t>
       </w:r>
     </w:p>
     <w:p>
       <w:pPr>
         <w:spacing w:after="0" w:line="240" w:lineRule="auto"/>
-      </w:pPr>
-      <w:r>
+        <w:rPr>
+          <w:sz w:val="18"/>
+          <w:szCs w:val="18"/>
+        </w:rPr>
+      </w:pPr>
+      <w:r>
+        <w:rPr>
+          <w:sz w:val="18"/>
+          <w:szCs w:val="18"/>
+        </w:rPr>
         <w:t xml:space="preserve"> - Lower healthcare costs</w:t>
       </w:r>
     </w:p>
@@ -865,6 +1614,8 @@
         <w:spacing w:after="0" w:line="240" w:lineRule="auto"/>
         <w:rPr>
           <w:b/>
+          <w:sz w:val="18"/>
+          <w:szCs w:val="18"/>
         </w:rPr>
       </w:pPr>
     </w:p>
@@ -873,11 +1624,15 @@
         <w:spacing w:after="0" w:line="240" w:lineRule="auto"/>
         <w:rPr>
           <w:b/>
+          <w:sz w:val="18"/>
+          <w:szCs w:val="18"/>
         </w:rPr>
       </w:pPr>
       <w:r>
         <w:rPr>
           <w:b/>
+          <w:sz w:val="18"/>
+          <w:szCs w:val="18"/>
         </w:rPr>
         <w:t>Proposed Implementation</w:t>
       </w:r>
@@ -885,25 +1640,49 @@
     <w:p>
       <w:pPr>
         <w:spacing w:after="0" w:line="240" w:lineRule="auto"/>
-      </w:pPr>
-      <w:r>
+        <w:rPr>
+          <w:sz w:val="18"/>
+          <w:szCs w:val="18"/>
+        </w:rPr>
+      </w:pPr>
+      <w:r>
+        <w:rPr>
+          <w:sz w:val="18"/>
+          <w:szCs w:val="18"/>
+        </w:rPr>
         <w:t xml:space="preserve">Much simpler than </w:t>
       </w:r>
       <w:proofErr w:type="spellStart"/>
       <w:r>
+        <w:rPr>
+          <w:sz w:val="18"/>
+          <w:szCs w:val="18"/>
+        </w:rPr>
         <w:t>OpenEMR</w:t>
       </w:r>
       <w:proofErr w:type="spellEnd"/>
       <w:r>
+        <w:rPr>
+          <w:sz w:val="18"/>
+          <w:szCs w:val="18"/>
+        </w:rPr>
         <w:t xml:space="preserve">, removed many unneeded features. </w:t>
       </w:r>
     </w:p>
     <w:p>
       <w:pPr>
         <w:spacing w:after="0" w:line="240" w:lineRule="auto"/>
+        <w:rPr>
+          <w:sz w:val="18"/>
+          <w:szCs w:val="18"/>
+        </w:rPr>
       </w:pPr>
       <w:proofErr w:type="gramStart"/>
       <w:r>
+        <w:rPr>
+          <w:sz w:val="18"/>
+          <w:szCs w:val="18"/>
+        </w:rPr>
         <w:t>Onsite Access through intranet (LAN).</w:t>
       </w:r>
       <w:proofErr w:type="gramEnd"/>
@@ -911,14 +1690,26 @@
     <w:p>
       <w:pPr>
         <w:spacing w:after="0" w:line="240" w:lineRule="auto"/>
-      </w:pPr>
-      <w:r>
+        <w:rPr>
+          <w:sz w:val="18"/>
+          <w:szCs w:val="18"/>
+        </w:rPr>
+      </w:pPr>
+      <w:r>
+        <w:rPr>
+          <w:sz w:val="18"/>
+          <w:szCs w:val="18"/>
+        </w:rPr>
         <w:t xml:space="preserve">SSL Encryption </w:t>
       </w:r>
     </w:p>
     <w:p>
       <w:pPr>
         <w:spacing w:after="0" w:line="240" w:lineRule="auto"/>
+        <w:rPr>
+          <w:sz w:val="18"/>
+          <w:szCs w:val="18"/>
+        </w:rPr>
       </w:pPr>
     </w:p>
     <w:p>
@@ -926,11 +1717,15 @@
         <w:spacing w:after="0" w:line="240" w:lineRule="auto"/>
         <w:rPr>
           <w:b/>
+          <w:sz w:val="18"/>
+          <w:szCs w:val="18"/>
         </w:rPr>
       </w:pPr>
       <w:r>
         <w:rPr>
           <w:b/>
+          <w:sz w:val="18"/>
+          <w:szCs w:val="18"/>
         </w:rPr>
         <w:t>Solution Highlights</w:t>
       </w:r>
@@ -938,31 +1733,56 @@
     <w:p>
       <w:pPr>
         <w:spacing w:after="0" w:line="240" w:lineRule="auto"/>
-      </w:pPr>
-      <w:r>
-        <w:t>Us</w:t>
-      </w:r>
-      <w:r>
-        <w:t>er group access control</w:t>
-      </w:r>
-    </w:p>
-    <w:p>
-      <w:pPr>
-        <w:spacing w:after="0" w:line="240" w:lineRule="auto"/>
-      </w:pPr>
-      <w:r>
+        <w:rPr>
+          <w:sz w:val="18"/>
+          <w:szCs w:val="18"/>
+        </w:rPr>
+      </w:pPr>
+      <w:r>
+        <w:rPr>
+          <w:sz w:val="18"/>
+          <w:szCs w:val="18"/>
+        </w:rPr>
+        <w:t>User group access control</w:t>
+      </w:r>
+    </w:p>
+    <w:p>
+      <w:pPr>
+        <w:spacing w:after="0" w:line="240" w:lineRule="auto"/>
+        <w:rPr>
+          <w:sz w:val="18"/>
+          <w:szCs w:val="18"/>
+        </w:rPr>
+      </w:pPr>
+      <w:r>
+        <w:rPr>
+          <w:sz w:val="18"/>
+          <w:szCs w:val="18"/>
+        </w:rPr>
         <w:t xml:space="preserve">Encryption and description algorithms </w:t>
       </w:r>
     </w:p>
     <w:p>
       <w:pPr>
         <w:spacing w:after="0" w:line="240" w:lineRule="auto"/>
-      </w:pPr>
-      <w:r>
+        <w:rPr>
+          <w:sz w:val="18"/>
+          <w:szCs w:val="18"/>
+        </w:rPr>
+      </w:pPr>
+      <w:r>
+        <w:rPr>
+          <w:sz w:val="18"/>
+          <w:szCs w:val="18"/>
+        </w:rPr>
         <w:t xml:space="preserve">Secure transmission via </w:t>
       </w:r>
       <w:proofErr w:type="spellStart"/>
       <w:r>
+        <w:rPr>
+          <w:sz w:val="18"/>
+          <w:szCs w:val="18"/>
+        </w:rPr>
         <w:t>openSSL</w:t>
       </w:r>
       <w:proofErr w:type="spellEnd"/>
@@ -970,22 +1790,42 @@
     <w:p>
       <w:pPr>
         <w:spacing w:after="0" w:line="240" w:lineRule="auto"/>
-      </w:pPr>
-      <w:r>
+        <w:rPr>
+          <w:sz w:val="18"/>
+          <w:szCs w:val="18"/>
+        </w:rPr>
+      </w:pPr>
+      <w:r>
+        <w:rPr>
+          <w:sz w:val="18"/>
+          <w:szCs w:val="18"/>
+        </w:rPr>
         <w:t>Audit log</w:t>
       </w:r>
     </w:p>
     <w:p>
       <w:pPr>
         <w:spacing w:after="0" w:line="240" w:lineRule="auto"/>
-      </w:pPr>
-      <w:r>
+        <w:rPr>
+          <w:sz w:val="18"/>
+          <w:szCs w:val="18"/>
+        </w:rPr>
+      </w:pPr>
+      <w:r>
+        <w:rPr>
+          <w:sz w:val="18"/>
+          <w:szCs w:val="18"/>
+        </w:rPr>
         <w:t>Automatic log off</w:t>
       </w:r>
     </w:p>
     <w:p>
       <w:pPr>
         <w:spacing w:after="0" w:line="240" w:lineRule="auto"/>
+        <w:rPr>
+          <w:sz w:val="18"/>
+          <w:szCs w:val="18"/>
+        </w:rPr>
       </w:pPr>
     </w:p>
     <w:p>
@@ -993,11 +1833,15 @@
         <w:spacing w:after="0" w:line="240" w:lineRule="auto"/>
         <w:rPr>
           <w:b/>
+          <w:sz w:val="18"/>
+          <w:szCs w:val="18"/>
         </w:rPr>
       </w:pPr>
       <w:r>
         <w:rPr>
           <w:b/>
+          <w:sz w:val="18"/>
+          <w:szCs w:val="18"/>
         </w:rPr>
         <w:t>Summary</w:t>
       </w:r>
@@ -1005,16 +1849,32 @@
     <w:p>
       <w:pPr>
         <w:spacing w:after="0" w:line="240" w:lineRule="auto"/>
-      </w:pPr>
-      <w:r>
+        <w:rPr>
+          <w:sz w:val="18"/>
+          <w:szCs w:val="18"/>
+        </w:rPr>
+      </w:pPr>
+      <w:r>
+        <w:rPr>
+          <w:sz w:val="18"/>
+          <w:szCs w:val="18"/>
+        </w:rPr>
         <w:t>Lightweight</w:t>
       </w:r>
     </w:p>
     <w:p>
       <w:pPr>
         <w:spacing w:after="0" w:line="240" w:lineRule="auto"/>
-      </w:pPr>
-      <w:r>
+        <w:rPr>
+          <w:sz w:val="18"/>
+          <w:szCs w:val="18"/>
+        </w:rPr>
+      </w:pPr>
+      <w:r>
+        <w:rPr>
+          <w:sz w:val="18"/>
+          <w:szCs w:val="18"/>
+        </w:rPr>
         <w:t>Secure EMR System</w:t>
       </w:r>
     </w:p>
@@ -1026,8 +1886,16 @@
           <w:numId w:val="7"/>
         </w:numPr>
         <w:spacing w:after="0" w:line="240" w:lineRule="auto"/>
-      </w:pPr>
-      <w:r>
+        <w:rPr>
+          <w:sz w:val="18"/>
+          <w:szCs w:val="18"/>
+        </w:rPr>
+      </w:pPr>
+      <w:r>
+        <w:rPr>
+          <w:sz w:val="18"/>
+          <w:szCs w:val="18"/>
+        </w:rPr>
         <w:t>[Reiterate our main points]</w:t>
       </w:r>
     </w:p>
@@ -1039,8 +1907,16 @@
           <w:numId w:val="7"/>
         </w:numPr>
         <w:spacing w:after="0" w:line="240" w:lineRule="auto"/>
-      </w:pPr>
-      <w:r>
+        <w:rPr>
+          <w:sz w:val="18"/>
+          <w:szCs w:val="18"/>
+        </w:rPr>
+      </w:pPr>
+      <w:r>
+        <w:rPr>
+          <w:sz w:val="18"/>
+          <w:szCs w:val="18"/>
+        </w:rPr>
         <w:t>[point 2]</w:t>
       </w:r>
     </w:p>
@@ -1052,41 +1928,80 @@
           <w:numId w:val="7"/>
         </w:numPr>
         <w:spacing w:after="0" w:line="240" w:lineRule="auto"/>
-      </w:pPr>
-      <w:r>
+        <w:rPr>
+          <w:sz w:val="18"/>
+          <w:szCs w:val="18"/>
+        </w:rPr>
+      </w:pPr>
+      <w:r>
+        <w:rPr>
+          <w:sz w:val="18"/>
+          <w:szCs w:val="18"/>
+        </w:rPr>
         <w:t>[point 3]</w:t>
       </w:r>
     </w:p>
     <w:p>
       <w:pPr>
         <w:spacing w:after="0" w:line="240" w:lineRule="auto"/>
-      </w:pPr>
-      <w:r>
-        <w:lastRenderedPageBreak/>
+        <w:rPr>
+          <w:sz w:val="18"/>
+          <w:szCs w:val="18"/>
+        </w:rPr>
+      </w:pPr>
+      <w:r>
+        <w:rPr>
+          <w:sz w:val="18"/>
+          <w:szCs w:val="18"/>
+        </w:rPr>
         <w:t>Portability of a streamlined secure system</w:t>
       </w:r>
     </w:p>
     <w:p>
       <w:pPr>
         <w:spacing w:after="0" w:line="240" w:lineRule="auto"/>
-      </w:pPr>
-      <w:r>
+        <w:rPr>
+          <w:sz w:val="18"/>
+          <w:szCs w:val="18"/>
+        </w:rPr>
+      </w:pPr>
+      <w:r>
+        <w:rPr>
+          <w:sz w:val="18"/>
+          <w:szCs w:val="18"/>
+        </w:rPr>
         <w:t>Possible Future Work</w:t>
       </w:r>
     </w:p>
     <w:p>
       <w:pPr>
         <w:spacing w:after="0" w:line="240" w:lineRule="auto"/>
-      </w:pPr>
-      <w:r>
+        <w:rPr>
+          <w:sz w:val="18"/>
+          <w:szCs w:val="18"/>
+        </w:rPr>
+      </w:pPr>
+      <w:r>
+        <w:rPr>
+          <w:sz w:val="18"/>
+          <w:szCs w:val="18"/>
+        </w:rPr>
         <w:t>Ability to upload existing hardcopy files</w:t>
       </w:r>
     </w:p>
     <w:p>
       <w:pPr>
         <w:spacing w:after="0" w:line="240" w:lineRule="auto"/>
-      </w:pPr>
-      <w:r>
+        <w:rPr>
+          <w:sz w:val="18"/>
+          <w:szCs w:val="18"/>
+        </w:rPr>
+      </w:pPr>
+      <w:r>
+        <w:rPr>
+          <w:sz w:val="18"/>
+          <w:szCs w:val="18"/>
+        </w:rPr>
         <w:t>Prescriptions:</w:t>
       </w:r>
     </w:p>
@@ -1098,8 +2013,16 @@
           <w:numId w:val="7"/>
         </w:numPr>
         <w:spacing w:after="0" w:line="240" w:lineRule="auto"/>
-      </w:pPr>
-      <w:r>
+        <w:rPr>
+          <w:sz w:val="18"/>
+          <w:szCs w:val="18"/>
+        </w:rPr>
+      </w:pPr>
+      <w:r>
+        <w:rPr>
+          <w:sz w:val="18"/>
+          <w:szCs w:val="18"/>
+        </w:rPr>
         <w:t>Add</w:t>
       </w:r>
     </w:p>
@@ -1111,8 +2034,16 @@
           <w:numId w:val="7"/>
         </w:numPr>
         <w:spacing w:after="0" w:line="240" w:lineRule="auto"/>
-      </w:pPr>
-      <w:r>
+        <w:rPr>
+          <w:sz w:val="18"/>
+          <w:szCs w:val="18"/>
+        </w:rPr>
+      </w:pPr>
+      <w:r>
+        <w:rPr>
+          <w:sz w:val="18"/>
+          <w:szCs w:val="18"/>
+        </w:rPr>
         <w:t>Update</w:t>
       </w:r>
     </w:p>
@@ -1124,14 +2055,26 @@
           <w:numId w:val="7"/>
         </w:numPr>
         <w:spacing w:after="0" w:line="240" w:lineRule="auto"/>
-      </w:pPr>
-      <w:r>
+        <w:rPr>
+          <w:sz w:val="18"/>
+          <w:szCs w:val="18"/>
+        </w:rPr>
+      </w:pPr>
+      <w:r>
+        <w:rPr>
+          <w:sz w:val="18"/>
+          <w:szCs w:val="18"/>
+        </w:rPr>
         <w:t>Control dispensing</w:t>
       </w:r>
     </w:p>
     <w:p>
       <w:pPr>
         <w:spacing w:after="0" w:line="240" w:lineRule="auto"/>
+        <w:rPr>
+          <w:sz w:val="18"/>
+          <w:szCs w:val="18"/>
+        </w:rPr>
       </w:pPr>
     </w:p>
     <w:p>
@@ -1139,11 +2082,15 @@
         <w:spacing w:after="0" w:line="240" w:lineRule="auto"/>
         <w:rPr>
           <w:b/>
+          <w:sz w:val="18"/>
+          <w:szCs w:val="18"/>
         </w:rPr>
       </w:pPr>
       <w:r>
         <w:rPr>
           <w:b/>
+          <w:sz w:val="18"/>
+          <w:szCs w:val="18"/>
         </w:rPr>
         <w:t>Possible Future Work</w:t>
       </w:r>
@@ -1151,16 +2098,32 @@
     <w:p>
       <w:pPr>
         <w:spacing w:after="0" w:line="240" w:lineRule="auto"/>
-      </w:pPr>
-      <w:r>
+        <w:rPr>
+          <w:sz w:val="18"/>
+          <w:szCs w:val="18"/>
+        </w:rPr>
+      </w:pPr>
+      <w:r>
+        <w:rPr>
+          <w:sz w:val="18"/>
+          <w:szCs w:val="18"/>
+        </w:rPr>
         <w:t>Ability to upload existing hardcopy files</w:t>
       </w:r>
     </w:p>
     <w:p>
       <w:pPr>
         <w:spacing w:after="0" w:line="240" w:lineRule="auto"/>
-      </w:pPr>
-      <w:r>
+        <w:rPr>
+          <w:sz w:val="18"/>
+          <w:szCs w:val="18"/>
+        </w:rPr>
+      </w:pPr>
+      <w:r>
+        <w:rPr>
+          <w:sz w:val="18"/>
+          <w:szCs w:val="18"/>
+        </w:rPr>
         <w:t>Prescriptions:</w:t>
       </w:r>
     </w:p>
@@ -1172,12 +2135,17 @@
           <w:numId w:val="7"/>
         </w:numPr>
         <w:spacing w:after="0" w:line="240" w:lineRule="auto"/>
-      </w:pPr>
-      <w:r>
-        <w:t>A</w:t>
-      </w:r>
-      <w:r>
-        <w:t>dd</w:t>
+        <w:rPr>
+          <w:sz w:val="18"/>
+          <w:szCs w:val="18"/>
+        </w:rPr>
+      </w:pPr>
+      <w:r>
+        <w:rPr>
+          <w:sz w:val="18"/>
+          <w:szCs w:val="18"/>
+        </w:rPr>
+        <w:t>Add</w:t>
       </w:r>
     </w:p>
     <w:p>
@@ -1188,8 +2156,16 @@
           <w:numId w:val="7"/>
         </w:numPr>
         <w:spacing w:after="0" w:line="240" w:lineRule="auto"/>
-      </w:pPr>
-      <w:r>
+        <w:rPr>
+          <w:sz w:val="18"/>
+          <w:szCs w:val="18"/>
+        </w:rPr>
+      </w:pPr>
+      <w:r>
+        <w:rPr>
+          <w:sz w:val="18"/>
+          <w:szCs w:val="18"/>
+        </w:rPr>
         <w:t>Update</w:t>
       </w:r>
     </w:p>
@@ -1201,30 +2177,18 @@
           <w:numId w:val="7"/>
         </w:numPr>
         <w:spacing w:after="0" w:line="240" w:lineRule="auto"/>
-      </w:pPr>
-      <w:r>
+        <w:rPr>
+          <w:sz w:val="18"/>
+          <w:szCs w:val="18"/>
+        </w:rPr>
+      </w:pPr>
+      <w:r>
+        <w:rPr>
+          <w:sz w:val="18"/>
+          <w:szCs w:val="18"/>
+        </w:rPr>
         <w:t>Control dispensing</w:t>
       </w:r>
-    </w:p>
-    <w:p>
-      <w:pPr>
-        <w:spacing w:after="0" w:line="240" w:lineRule="auto"/>
-      </w:pPr>
-    </w:p>
-    <w:p>
-      <w:pPr>
-        <w:spacing w:after="0" w:line="240" w:lineRule="auto"/>
-      </w:pPr>
-    </w:p>
-    <w:p>
-      <w:pPr>
-        <w:spacing w:after="0" w:line="240" w:lineRule="auto"/>
-      </w:pPr>
-    </w:p>
-    <w:p>
-      <w:pPr>
-        <w:spacing w:after="0" w:line="240" w:lineRule="auto"/>
-      </w:pPr>
     </w:p>
     <w:sectPr>
       <w:pgSz w:w="12240" w:h="15840"/>

</xml_diff>